<commit_message>
added final total and discount
</commit_message>
<xml_diff>
--- a/exampleOutput.docx
+++ b/exampleOutput.docx
@@ -436,6 +436,52 @@
     <w:p/>
     <w:p/>
     <w:p/>
+    <w:p>
+      <w:r>
+        <w:br w:type="page"/>
+      </w:r>
+    </w:p>
+    <w:p>
+      <w:r>
+        <w:t>Total:</w:t>
+        <w:tab/>
+        <w:tab/>
+        <w:tab/>
+        <w:tab/>
+        <w:tab/>
+      </w:r>
+      <w:r>
+        <w:t>$136.5</w:t>
+      </w:r>
+    </w:p>
+    <w:p>
+      <w:r>
+        <w:t>15% Discount:</w:t>
+        <w:tab/>
+        <w:tab/>
+        <w:tab/>
+        <w:tab/>
+      </w:r>
+      <w:r>
+        <w:rPr>
+          <w:u w:val="single"/>
+        </w:rPr>
+        <w:t>$(20.47)</w:t>
+      </w:r>
+    </w:p>
+    <w:p>
+      <w:r>
+        <w:rPr>
+          <w:b/>
+        </w:rPr>
+        <w:t>TOTAL:</w:t>
+        <w:tab/>
+        <w:tab/>
+        <w:tab/>
+        <w:tab/>
+        <w:t>$116.03</w:t>
+      </w:r>
+    </w:p>
     <w:sectPr>
       <w:pgSz w:w="12240" w:h="15840"/>
       <w:pgMar w:top="1440" w:right="1800" w:bottom="1440" w:left="1800" w:header="720" w:footer="720" w:gutter="0"/>

</xml_diff>